<commit_message>
Delete question + testing
</commit_message>
<xml_diff>
--- a/papers/dbms/Associate Professor 1.docx
+++ b/papers/dbms/Associate Professor 1.docx
@@ -82,7 +82,7 @@
               <w:ind w:right="-851"/>
             </w:pPr>
             <w:r>
-              <w:t>2015/11/11</w:t>
+              <w:t>2015/11/19</w:t>
             </w:r>
           </w:p>
         </w:tc>
@@ -192,7 +192,7 @@
               <w:ind w:right="-851"/>
             </w:pPr>
             <w:r>
-              <w:t xml:space="preserve">      2</w:t>
+              <w:t xml:space="preserve">      3</w:t>
             </w:r>
           </w:p>
         </w:tc>
@@ -521,7 +521,7 @@
                 <w:sz w:val="22"/>
                 <w:lang w:val="en-GB"/>
               </w:rPr>
-              <w:t>This is Question number 337</w:t>
+              <w:t>This is Question number 321</w:t>
             </w:r>
           </w:p>
           <w:p>
@@ -554,7 +554,7 @@
                 <w:sz w:val="22"/>
                 <w:lang w:val="en-GB"/>
               </w:rPr>
-              <w:t>2</w:t>
+              <w:t>1</w:t>
             </w:r>
           </w:p>
         </w:tc>
@@ -648,7 +648,7 @@
                 <w:sz w:val="22"/>
                 <w:lang w:val="en-GB"/>
               </w:rPr>
-              <w:t/>
+              <w:t>This is Question number 977</w:t>
             </w:r>
           </w:p>
           <w:p>
@@ -681,7 +681,7 @@
                 <w:sz w:val="22"/>
                 <w:lang w:val="en-GB"/>
               </w:rPr>
-              <w:t/>
+              <w:t>2</w:t>
             </w:r>
           </w:p>
         </w:tc>
@@ -704,7 +704,7 @@
                 <w:sz w:val="22"/>
                 <w:lang w:val="en-GB"/>
               </w:rPr>
-              <w:t/>
+              <w:t>CO-1</w:t>
             </w:r>
           </w:p>
         </w:tc>
@@ -727,7 +727,7 @@
                 <w:sz w:val="22"/>
                 <w:lang w:val="en-GB"/>
               </w:rPr>
-              <w:t/>
+              <w:t>LO-1</w:t>
             </w:r>
           </w:p>
         </w:tc>
@@ -2639,7 +2639,7 @@
                 <w:sz w:val="22"/>
                 <w:lang w:val="en-GB"/>
               </w:rPr>
-              <w:t>This is Question number 161</w:t>
+              <w:t>This is Question number 193</w:t>
             </w:r>
           </w:p>
           <w:p>
@@ -2672,7 +2672,7 @@
                 <w:sz w:val="22"/>
                 <w:lang w:val="en-GB"/>
               </w:rPr>
-              <w:t>1</w:t>
+              <w:t>3</w:t>
             </w:r>
           </w:p>
         </w:tc>
@@ -2766,7 +2766,7 @@
                 <w:sz w:val="22"/>
                 <w:lang w:val="en-GB"/>
               </w:rPr>
-              <w:t>This is Question number 1</w:t>
+              <w:t>This is Question number 209</w:t>
             </w:r>
           </w:p>
           <w:p>
@@ -2799,7 +2799,7 @@
                 <w:sz w:val="22"/>
                 <w:lang w:val="en-GB"/>
               </w:rPr>
-              <w:t>1</w:t>
+              <w:t>4</w:t>
             </w:r>
           </w:p>
         </w:tc>
@@ -2893,7 +2893,7 @@
                 <w:sz w:val="22"/>
                 <w:lang w:val="en-GB"/>
               </w:rPr>
-              <w:t>This is Question number 1</w:t>
+              <w:t>This is Question number 353</w:t>
             </w:r>
           </w:p>
           <w:p>
@@ -2926,7 +2926,7 @@
                 <w:sz w:val="22"/>
                 <w:lang w:val="en-GB"/>
               </w:rPr>
-              <w:t>1</w:t>
+              <w:t>3</w:t>
             </w:r>
           </w:p>
         </w:tc>
@@ -3020,7 +3020,7 @@
                 <w:sz w:val="22"/>
                 <w:lang w:val="en-GB"/>
               </w:rPr>
-              <w:t>This is Question number 161</w:t>
+              <w:t>This is Question number 1025</w:t>
             </w:r>
           </w:p>
           <w:p>
@@ -3053,7 +3053,7 @@
                 <w:sz w:val="22"/>
                 <w:lang w:val="en-GB"/>
               </w:rPr>
-              <w:t>1</w:t>
+              <w:t>5</w:t>
             </w:r>
           </w:p>
         </w:tc>
@@ -3147,7 +3147,7 @@
                 <w:sz w:val="22"/>
                 <w:lang w:val="en-GB"/>
               </w:rPr>
-              <w:t>This is Question number 1</w:t>
+              <w:t>This is Question number 1489</w:t>
             </w:r>
           </w:p>
           <w:p>
@@ -3180,7 +3180,7 @@
                 <w:sz w:val="22"/>
                 <w:lang w:val="en-GB"/>
               </w:rPr>
-              <w:t>1</w:t>
+              <w:t>4</w:t>
             </w:r>
           </w:p>
         </w:tc>
@@ -3274,7 +3274,7 @@
                 <w:sz w:val="22"/>
                 <w:lang w:val="en-GB"/>
               </w:rPr>
-              <w:t>This is Question number 1</w:t>
+              <w:t>This is Question number 1761</w:t>
             </w:r>
           </w:p>
           <w:p>
@@ -3401,7 +3401,7 @@
                 <w:sz w:val="22"/>
                 <w:lang w:val="en-GB"/>
               </w:rPr>
-              <w:t>This is Question number 161</w:t>
+              <w:t>This is Question number 2113</w:t>
             </w:r>
           </w:p>
           <w:p>
@@ -3434,7 +3434,7 @@
                 <w:sz w:val="22"/>
                 <w:lang w:val="en-GB"/>
               </w:rPr>
-              <w:t>1</w:t>
+              <w:t>3</w:t>
             </w:r>
           </w:p>
         </w:tc>
@@ -3528,7 +3528,7 @@
                 <w:sz w:val="22"/>
                 <w:lang w:val="en-GB"/>
               </w:rPr>
-              <w:t>This is Question number 1</w:t>
+              <w:t>This is Question number 2449</w:t>
             </w:r>
           </w:p>
           <w:p>
@@ -3561,7 +3561,7 @@
                 <w:sz w:val="22"/>
                 <w:lang w:val="en-GB"/>
               </w:rPr>
-              <w:t>1</w:t>
+              <w:t>4</w:t>
             </w:r>
           </w:p>
         </w:tc>
@@ -3655,7 +3655,7 @@
                 <w:sz w:val="22"/>
                 <w:lang w:val="en-GB"/>
               </w:rPr>
-              <w:t>This is Question number 1</w:t>
+              <w:t>This is Question number 2753</w:t>
             </w:r>
           </w:p>
           <w:p>
@@ -3688,7 +3688,7 @@
                 <w:sz w:val="22"/>
                 <w:lang w:val="en-GB"/>
               </w:rPr>
-              <w:t>1</w:t>
+              <w:t>3</w:t>
             </w:r>
           </w:p>
         </w:tc>
@@ -3782,7 +3782,7 @@
                 <w:sz w:val="22"/>
                 <w:lang w:val="en-GB"/>
               </w:rPr>
-              <w:t>This is Question number 161</w:t>
+              <w:t>This is Question number 2961</w:t>
             </w:r>
           </w:p>
           <w:p>
@@ -3815,7 +3815,7 @@
                 <w:sz w:val="22"/>
                 <w:lang w:val="en-GB"/>
               </w:rPr>
-              <w:t>1</w:t>
+              <w:t>6</w:t>
             </w:r>
           </w:p>
         </w:tc>
@@ -3909,7 +3909,7 @@
                 <w:sz w:val="22"/>
                 <w:lang w:val="en-GB"/>
               </w:rPr>
-              <w:t>This is Question number 161</w:t>
+              <w:t>This is Question number 353</w:t>
             </w:r>
           </w:p>
           <w:p>
@@ -3942,7 +3942,7 @@
                 <w:sz w:val="22"/>
                 <w:lang w:val="en-GB"/>
               </w:rPr>
-              <w:t>1</w:t>
+              <w:t>3</w:t>
             </w:r>
           </w:p>
         </w:tc>
@@ -4036,7 +4036,7 @@
                 <w:sz w:val="22"/>
                 <w:lang w:val="en-GB"/>
               </w:rPr>
-              <w:t>This is Question number 161</w:t>
+              <w:t>This is Question number 641</w:t>
             </w:r>
           </w:p>
           <w:p>
@@ -4163,7 +4163,7 @@
                 <w:sz w:val="22"/>
                 <w:lang w:val="en-GB"/>
               </w:rPr>
-              <w:t>This is Question number 161</w:t>
+              <w:t>This is Question number 1137</w:t>
             </w:r>
           </w:p>
           <w:p>
@@ -4196,7 +4196,7 @@
                 <w:sz w:val="22"/>
                 <w:lang w:val="en-GB"/>
               </w:rPr>
-              <w:t>1</w:t>
+              <w:t>2</w:t>
             </w:r>
           </w:p>
         </w:tc>
@@ -4290,7 +4290,7 @@
                 <w:sz w:val="22"/>
                 <w:lang w:val="en-GB"/>
               </w:rPr>
-              <w:t>This is Question number 1</w:t>
+              <w:t>This is Question number 1505</w:t>
             </w:r>
           </w:p>
           <w:p>
@@ -4323,7 +4323,7 @@
                 <w:sz w:val="22"/>
                 <w:lang w:val="en-GB"/>
               </w:rPr>
-              <w:t>1</w:t>
+              <w:t>5</w:t>
             </w:r>
           </w:p>
         </w:tc>
@@ -4417,7 +4417,7 @@
                 <w:sz w:val="22"/>
                 <w:lang w:val="en-GB"/>
               </w:rPr>
-              <w:t>This is Question number 1</w:t>
+              <w:t>This is Question number 1793</w:t>
             </w:r>
           </w:p>
           <w:p>
@@ -4450,7 +4450,7 @@
                 <w:sz w:val="22"/>
                 <w:lang w:val="en-GB"/>
               </w:rPr>
-              <w:t>1</w:t>
+              <w:t>3</w:t>
             </w:r>
           </w:p>
         </w:tc>

</xml_diff>